<commit_message>
deploy to heroku registry
</commit_message>
<xml_diff>
--- a/Create REToken Project.docx
+++ b/Create REToken Project.docx
@@ -3485,14 +3485,7 @@
           <w:rStyle w:val="cli-comment"/>
           <w:rFonts w:ascii="Courier New" w:hAnsi="Courier New" w:cs="Courier New"/>
         </w:rPr>
-        <w:t xml:space="preserve">git branch -M </w:t>
-      </w:r>
-      <w:r>
-        <w:rPr>
-          <w:rStyle w:val="cli-comment"/>
-          <w:rFonts w:ascii="Courier New" w:hAnsi="Courier New" w:cs="Courier New"/>
-        </w:rPr>
-        <w:t>ma</w:t>
+        <w:t>git branch -M ma</w:t>
       </w:r>
       <w:r>
         <w:rPr>
@@ -3522,17 +3515,7 @@
           <w:szCs w:val="21"/>
           <w:lang w:eastAsia="en-SG"/>
         </w:rPr>
-        <w:t xml:space="preserve">git push -u origin </w:t>
-      </w:r>
-      <w:r>
-        <w:rPr>
-          <w:rFonts w:ascii="Courier New" w:eastAsia="Times New Roman" w:hAnsi="Courier New" w:cs="Courier New"/>
-          <w:color w:val="24292E"/>
-          <w:sz w:val="21"/>
-          <w:szCs w:val="21"/>
-          <w:lang w:eastAsia="en-SG"/>
-        </w:rPr>
-        <w:t>ma</w:t>
+        <w:t>git push -u origin ma</w:t>
       </w:r>
       <w:r>
         <w:rPr>
@@ -5684,14 +5667,43 @@
         </w:rPr>
         <w:t xml:space="preserve">docker build -t </w:t>
       </w:r>
-      <w:r>
-        <w:rPr>
-          <w:rFonts w:ascii="Courier New" w:hAnsi="Courier New" w:cs="Courier New"/>
-          <w:color w:val="282829"/>
-          <w:sz w:val="22"/>
-          <w:szCs w:val="22"/>
-        </w:rPr>
-        <w:t>retaken-</w:t>
+      <w:proofErr w:type="spellStart"/>
+      <w:r>
+        <w:rPr>
+          <w:rFonts w:ascii="Courier New" w:hAnsi="Courier New" w:cs="Courier New"/>
+          <w:color w:val="282829"/>
+          <w:sz w:val="22"/>
+          <w:szCs w:val="22"/>
+        </w:rPr>
+        <w:t>ret</w:t>
+      </w:r>
+      <w:r>
+        <w:rPr>
+          <w:rFonts w:ascii="Courier New" w:hAnsi="Courier New" w:cs="Courier New"/>
+          <w:color w:val="282829"/>
+          <w:sz w:val="22"/>
+          <w:szCs w:val="22"/>
+        </w:rPr>
+        <w:t>o</w:t>
+      </w:r>
+      <w:r>
+        <w:rPr>
+          <w:rFonts w:ascii="Courier New" w:hAnsi="Courier New" w:cs="Courier New"/>
+          <w:color w:val="282829"/>
+          <w:sz w:val="22"/>
+          <w:szCs w:val="22"/>
+        </w:rPr>
+        <w:t>ken</w:t>
+      </w:r>
+      <w:proofErr w:type="spellEnd"/>
+      <w:r>
+        <w:rPr>
+          <w:rFonts w:ascii="Courier New" w:hAnsi="Courier New" w:cs="Courier New"/>
+          <w:color w:val="282829"/>
+          <w:sz w:val="22"/>
+          <w:szCs w:val="22"/>
+        </w:rPr>
+        <w:t>-</w:t>
       </w:r>
       <w:proofErr w:type="gramStart"/>
       <w:r>
@@ -5765,14 +5777,43 @@
         </w:rPr>
         <w:t xml:space="preserve"> registry.heroku.com/</w:t>
       </w:r>
-      <w:r>
-        <w:rPr>
-          <w:rFonts w:ascii="Courier New" w:hAnsi="Courier New" w:cs="Courier New"/>
-          <w:color w:val="282829"/>
-          <w:sz w:val="22"/>
-          <w:szCs w:val="22"/>
-        </w:rPr>
-        <w:t>retaken-app</w:t>
+      <w:proofErr w:type="spellStart"/>
+      <w:r>
+        <w:rPr>
+          <w:rFonts w:ascii="Courier New" w:hAnsi="Courier New" w:cs="Courier New"/>
+          <w:color w:val="282829"/>
+          <w:sz w:val="22"/>
+          <w:szCs w:val="22"/>
+        </w:rPr>
+        <w:t>ret</w:t>
+      </w:r>
+      <w:r>
+        <w:rPr>
+          <w:rFonts w:ascii="Courier New" w:hAnsi="Courier New" w:cs="Courier New"/>
+          <w:color w:val="282829"/>
+          <w:sz w:val="22"/>
+          <w:szCs w:val="22"/>
+        </w:rPr>
+        <w:t>o</w:t>
+      </w:r>
+      <w:r>
+        <w:rPr>
+          <w:rFonts w:ascii="Courier New" w:hAnsi="Courier New" w:cs="Courier New"/>
+          <w:color w:val="282829"/>
+          <w:sz w:val="22"/>
+          <w:szCs w:val="22"/>
+        </w:rPr>
+        <w:t>ken</w:t>
+      </w:r>
+      <w:proofErr w:type="spellEnd"/>
+      <w:r>
+        <w:rPr>
+          <w:rFonts w:ascii="Courier New" w:hAnsi="Courier New" w:cs="Courier New"/>
+          <w:color w:val="282829"/>
+          <w:sz w:val="22"/>
+          <w:szCs w:val="22"/>
+        </w:rPr>
+        <w:t>-app</w:t>
       </w:r>
       <w:r>
         <w:rPr>
@@ -5824,8 +5865,27 @@
           <w:sz w:val="22"/>
           <w:szCs w:val="22"/>
         </w:rPr>
-        <w:t>-app/web</w:t>
-      </w:r>
+        <w:t>-app/</w:t>
+      </w:r>
+      <w:proofErr w:type="spellStart"/>
+      <w:proofErr w:type="gramStart"/>
+      <w:r>
+        <w:rPr>
+          <w:rFonts w:ascii="Courier New" w:hAnsi="Courier New" w:cs="Courier New"/>
+          <w:color w:val="282829"/>
+          <w:sz w:val="22"/>
+          <w:szCs w:val="22"/>
+        </w:rPr>
+        <w:t>web</w:t>
+      </w:r>
+      <w:r>
+        <w:rPr>
+          <w:rFonts w:ascii="Courier New" w:hAnsi="Courier New" w:cs="Courier New"/>
+        </w:rPr>
+        <w:t>:latest</w:t>
+      </w:r>
+      <w:proofErr w:type="spellEnd"/>
+      <w:proofErr w:type="gramEnd"/>
     </w:p>
     <w:p>
       <w:pPr>
@@ -5880,7 +5940,27 @@
           <w:sz w:val="22"/>
           <w:szCs w:val="22"/>
         </w:rPr>
-        <w:t xml:space="preserve"> web --remote docker </w:t>
+        <w:t xml:space="preserve"> web --remote </w:t>
+      </w:r>
+      <w:proofErr w:type="spellStart"/>
+      <w:r>
+        <w:rPr>
+          <w:rFonts w:ascii="Courier New" w:hAnsi="Courier New" w:cs="Courier New"/>
+          <w:color w:val="282829"/>
+          <w:sz w:val="22"/>
+          <w:szCs w:val="22"/>
+        </w:rPr>
+        <w:t>heroku</w:t>
+      </w:r>
+      <w:proofErr w:type="spellEnd"/>
+      <w:r>
+        <w:rPr>
+          <w:rFonts w:ascii="Courier New" w:hAnsi="Courier New" w:cs="Courier New"/>
+          <w:color w:val="282829"/>
+          <w:sz w:val="22"/>
+          <w:szCs w:val="22"/>
+        </w:rPr>
+        <w:t xml:space="preserve"> </w:t>
       </w:r>
     </w:p>
     <w:p>
@@ -6481,9 +6561,10 @@
         <w:spacing w:before="0" w:beforeAutospacing="0" w:after="0" w:afterAutospacing="0"/>
         <w:ind w:left="720"/>
         <w:rPr>
-          <w:rFonts w:ascii="Courier New" w:hAnsi="Courier New"/>
-          <w:color w:val="282829"/>
-          <w:sz w:val="22"/>
+          <w:rFonts w:ascii="Courier New" w:hAnsi="Courier New" w:cs="Courier New"/>
+          <w:color w:val="282829"/>
+          <w:sz w:val="22"/>
+          <w:szCs w:val="22"/>
         </w:rPr>
       </w:pPr>
       <w:proofErr w:type="spellStart"/>
@@ -6506,6 +6587,720 @@
         </w:rPr>
         <w:t xml:space="preserve"> open</w:t>
       </w:r>
+    </w:p>
+    <w:p>
+      <w:pPr>
+        <w:pStyle w:val="q-text"/>
+        <w:shd w:val="clear" w:color="auto" w:fill="FFFFFF"/>
+        <w:spacing w:before="0" w:beforeAutospacing="0" w:after="0" w:afterAutospacing="0"/>
+        <w:ind w:left="720"/>
+        <w:rPr>
+          <w:rFonts w:ascii="Courier New" w:hAnsi="Courier New" w:cs="Courier New"/>
+          <w:color w:val="282829"/>
+          <w:sz w:val="22"/>
+          <w:szCs w:val="22"/>
+        </w:rPr>
+      </w:pPr>
+    </w:p>
+    <w:p>
+      <w:pPr>
+        <w:pStyle w:val="q-text"/>
+        <w:shd w:val="clear" w:color="auto" w:fill="FFFFFF"/>
+        <w:spacing w:before="0" w:beforeAutospacing="0" w:after="0" w:afterAutospacing="0"/>
+        <w:rPr>
+          <w:rFonts w:ascii="Courier New" w:hAnsi="Courier New" w:cs="Courier New"/>
+          <w:color w:val="282829"/>
+          <w:sz w:val="22"/>
+          <w:szCs w:val="22"/>
+        </w:rPr>
+      </w:pPr>
+      <w:r>
+        <w:rPr>
+          <w:rFonts w:ascii="Courier New" w:hAnsi="Courier New" w:cs="Courier New"/>
+          <w:color w:val="282829"/>
+          <w:sz w:val="22"/>
+          <w:szCs w:val="22"/>
+        </w:rPr>
+        <w:t>git add -</w:t>
+      </w:r>
+      <w:proofErr w:type="gramStart"/>
+      <w:r>
+        <w:rPr>
+          <w:rFonts w:ascii="Courier New" w:hAnsi="Courier New" w:cs="Courier New"/>
+          <w:color w:val="282829"/>
+          <w:sz w:val="22"/>
+          <w:szCs w:val="22"/>
+        </w:rPr>
+        <w:t>A .</w:t>
+      </w:r>
+      <w:proofErr w:type="gramEnd"/>
+    </w:p>
+    <w:p>
+      <w:pPr>
+        <w:pStyle w:val="q-text"/>
+        <w:shd w:val="clear" w:color="auto" w:fill="FFFFFF"/>
+        <w:spacing w:before="0" w:beforeAutospacing="0" w:after="0" w:afterAutospacing="0"/>
+        <w:rPr>
+          <w:rFonts w:ascii="Courier New" w:hAnsi="Courier New" w:cs="Courier New"/>
+          <w:color w:val="282829"/>
+          <w:sz w:val="22"/>
+          <w:szCs w:val="22"/>
+        </w:rPr>
+      </w:pPr>
+      <w:r>
+        <w:rPr>
+          <w:rFonts w:ascii="Courier New" w:hAnsi="Courier New" w:cs="Courier New"/>
+          <w:color w:val="282829"/>
+          <w:sz w:val="22"/>
+          <w:szCs w:val="22"/>
+        </w:rPr>
+        <w:t>git commit -m ‘message’</w:t>
+      </w:r>
+    </w:p>
+    <w:p>
+      <w:pPr>
+        <w:pStyle w:val="q-text"/>
+        <w:shd w:val="clear" w:color="auto" w:fill="FFFFFF"/>
+        <w:spacing w:before="0" w:beforeAutospacing="0" w:after="0" w:afterAutospacing="0"/>
+        <w:rPr>
+          <w:rFonts w:ascii="Courier New" w:hAnsi="Courier New" w:cs="Courier New"/>
+          <w:color w:val="282829"/>
+          <w:sz w:val="22"/>
+          <w:szCs w:val="22"/>
+        </w:rPr>
+      </w:pPr>
+      <w:r>
+        <w:rPr>
+          <w:rFonts w:ascii="Courier New" w:hAnsi="Courier New" w:cs="Courier New"/>
+          <w:color w:val="282829"/>
+          <w:sz w:val="22"/>
+          <w:szCs w:val="22"/>
+        </w:rPr>
+        <w:t>git push origin master</w:t>
+      </w:r>
+    </w:p>
+    <w:p>
+      <w:pPr>
+        <w:pStyle w:val="q-text"/>
+        <w:shd w:val="clear" w:color="auto" w:fill="FFFFFF"/>
+        <w:spacing w:before="0" w:beforeAutospacing="0" w:after="0" w:afterAutospacing="0"/>
+        <w:rPr>
+          <w:rFonts w:ascii="Courier New" w:hAnsi="Courier New" w:cs="Courier New"/>
+          <w:color w:val="282829"/>
+          <w:sz w:val="22"/>
+          <w:szCs w:val="22"/>
+        </w:rPr>
+      </w:pPr>
+    </w:p>
+    <w:p>
+      <w:pPr>
+        <w:pStyle w:val="q-text"/>
+        <w:shd w:val="clear" w:color="auto" w:fill="FFFFFF"/>
+        <w:spacing w:before="0" w:beforeAutospacing="0" w:after="0" w:afterAutospacing="0"/>
+        <w:rPr>
+          <w:rFonts w:ascii="Courier New" w:hAnsi="Courier New" w:cs="Courier New"/>
+          <w:color w:val="282829"/>
+          <w:sz w:val="22"/>
+          <w:szCs w:val="22"/>
+        </w:rPr>
+      </w:pPr>
+      <w:r>
+        <w:rPr>
+          <w:rFonts w:ascii="Courier New" w:hAnsi="Courier New" w:cs="Courier New"/>
+          <w:color w:val="282829"/>
+          <w:sz w:val="22"/>
+          <w:szCs w:val="22"/>
+        </w:rPr>
+        <w:t xml:space="preserve">docker build -t </w:t>
+      </w:r>
+      <w:proofErr w:type="spellStart"/>
+      <w:r>
+        <w:rPr>
+          <w:rFonts w:ascii="Courier New" w:hAnsi="Courier New" w:cs="Courier New"/>
+          <w:color w:val="282829"/>
+          <w:sz w:val="22"/>
+          <w:szCs w:val="22"/>
+        </w:rPr>
+        <w:t>ret</w:t>
+      </w:r>
+      <w:r>
+        <w:rPr>
+          <w:rFonts w:ascii="Courier New" w:hAnsi="Courier New" w:cs="Courier New"/>
+          <w:color w:val="282829"/>
+          <w:sz w:val="22"/>
+          <w:szCs w:val="22"/>
+        </w:rPr>
+        <w:t>o</w:t>
+      </w:r>
+      <w:r>
+        <w:rPr>
+          <w:rFonts w:ascii="Courier New" w:hAnsi="Courier New" w:cs="Courier New"/>
+          <w:color w:val="282829"/>
+          <w:sz w:val="22"/>
+          <w:szCs w:val="22"/>
+        </w:rPr>
+        <w:t>ken</w:t>
+      </w:r>
+      <w:proofErr w:type="spellEnd"/>
+      <w:r>
+        <w:rPr>
+          <w:rFonts w:ascii="Courier New" w:hAnsi="Courier New" w:cs="Courier New"/>
+          <w:color w:val="282829"/>
+          <w:sz w:val="22"/>
+          <w:szCs w:val="22"/>
+        </w:rPr>
+        <w:t>-</w:t>
+      </w:r>
+      <w:proofErr w:type="gramStart"/>
+      <w:r>
+        <w:rPr>
+          <w:rFonts w:ascii="Courier New" w:hAnsi="Courier New" w:cs="Courier New"/>
+          <w:color w:val="282829"/>
+          <w:sz w:val="22"/>
+          <w:szCs w:val="22"/>
+        </w:rPr>
+        <w:t>app</w:t>
+      </w:r>
+      <w:r>
+        <w:rPr>
+          <w:rFonts w:ascii="Courier New" w:hAnsi="Courier New" w:cs="Courier New"/>
+          <w:color w:val="282829"/>
+          <w:sz w:val="22"/>
+          <w:szCs w:val="22"/>
+        </w:rPr>
+        <w:t xml:space="preserve"> .</w:t>
+      </w:r>
+      <w:proofErr w:type="gramEnd"/>
+    </w:p>
+    <w:p>
+      <w:pPr>
+        <w:spacing w:after="0"/>
+        <w:rPr>
+          <w:rFonts w:ascii="Courier New" w:hAnsi="Courier New" w:cs="Courier New"/>
+        </w:rPr>
+      </w:pPr>
+      <w:r>
+        <w:rPr>
+          <w:rFonts w:ascii="Courier New" w:hAnsi="Courier New" w:cs="Courier New"/>
+        </w:rPr>
+        <w:t xml:space="preserve">docker </w:t>
+      </w:r>
+      <w:r>
+        <w:rPr>
+          <w:rFonts w:ascii="Courier New" w:hAnsi="Courier New" w:cs="Courier New"/>
+        </w:rPr>
+        <w:t xml:space="preserve">run --name </w:t>
+      </w:r>
+      <w:proofErr w:type="spellStart"/>
+      <w:r>
+        <w:rPr>
+          <w:rFonts w:ascii="Courier New" w:hAnsi="Courier New" w:cs="Courier New"/>
+          <w:color w:val="282829"/>
+        </w:rPr>
+        <w:t>retoken</w:t>
+      </w:r>
+      <w:proofErr w:type="spellEnd"/>
+      <w:r>
+        <w:rPr>
+          <w:rFonts w:ascii="Courier New" w:hAnsi="Courier New" w:cs="Courier New"/>
+          <w:color w:val="282829"/>
+        </w:rPr>
+        <w:t>-app</w:t>
+      </w:r>
+      <w:r>
+        <w:rPr>
+          <w:rFonts w:ascii="Courier New" w:hAnsi="Courier New" w:cs="Courier New"/>
+          <w:color w:val="282829"/>
+        </w:rPr>
+        <w:t xml:space="preserve"> </w:t>
+      </w:r>
+      <w:r>
+        <w:rPr>
+          <w:rFonts w:ascii="Courier New" w:hAnsi="Courier New" w:cs="Courier New"/>
+        </w:rPr>
+        <w:t xml:space="preserve">-p 5000:5000 --network app-network -d </w:t>
+      </w:r>
+      <w:proofErr w:type="spellStart"/>
+      <w:r>
+        <w:rPr>
+          <w:rFonts w:ascii="Courier New" w:hAnsi="Courier New" w:cs="Courier New"/>
+          <w:color w:val="282829"/>
+        </w:rPr>
+        <w:t>retoken-</w:t>
+      </w:r>
+      <w:proofErr w:type="gramStart"/>
+      <w:r>
+        <w:rPr>
+          <w:rFonts w:ascii="Courier New" w:hAnsi="Courier New" w:cs="Courier New"/>
+          <w:color w:val="282829"/>
+        </w:rPr>
+        <w:t>app</w:t>
+      </w:r>
+      <w:r>
+        <w:rPr>
+          <w:rFonts w:ascii="Courier New" w:hAnsi="Courier New" w:cs="Courier New"/>
+        </w:rPr>
+        <w:t>:latest</w:t>
+      </w:r>
+      <w:proofErr w:type="spellEnd"/>
+      <w:proofErr w:type="gramEnd"/>
+    </w:p>
+    <w:p>
+      <w:pPr>
+        <w:spacing w:after="0"/>
+        <w:rPr>
+          <w:rFonts w:ascii="Courier New" w:hAnsi="Courier New" w:cs="Courier New"/>
+        </w:rPr>
+      </w:pPr>
+      <w:r>
+        <w:rPr>
+          <w:rFonts w:ascii="Courier New" w:hAnsi="Courier New" w:cs="Courier New"/>
+        </w:rPr>
+        <w:t xml:space="preserve">docker tag </w:t>
+      </w:r>
+      <w:proofErr w:type="spellStart"/>
+      <w:r>
+        <w:rPr>
+          <w:rFonts w:ascii="Courier New" w:hAnsi="Courier New" w:cs="Courier New"/>
+        </w:rPr>
+        <w:t>retoken-</w:t>
+      </w:r>
+      <w:proofErr w:type="gramStart"/>
+      <w:r>
+        <w:rPr>
+          <w:rFonts w:ascii="Courier New" w:hAnsi="Courier New" w:cs="Courier New"/>
+        </w:rPr>
+        <w:t>app</w:t>
+      </w:r>
+      <w:r>
+        <w:rPr>
+          <w:rFonts w:ascii="Courier New" w:hAnsi="Courier New" w:cs="Courier New"/>
+        </w:rPr>
+        <w:t>:latest</w:t>
+      </w:r>
+      <w:proofErr w:type="spellEnd"/>
+      <w:proofErr w:type="gramEnd"/>
+      <w:r>
+        <w:rPr>
+          <w:rFonts w:ascii="Courier New" w:hAnsi="Courier New" w:cs="Courier New"/>
+        </w:rPr>
+        <w:t xml:space="preserve"> </w:t>
+      </w:r>
+      <w:proofErr w:type="spellStart"/>
+      <w:r>
+        <w:rPr>
+          <w:rFonts w:ascii="Courier New" w:hAnsi="Courier New" w:cs="Courier New"/>
+        </w:rPr>
+        <w:t>shpang</w:t>
+      </w:r>
+      <w:proofErr w:type="spellEnd"/>
+      <w:r>
+        <w:rPr>
+          <w:rFonts w:ascii="Courier New" w:hAnsi="Courier New" w:cs="Courier New"/>
+        </w:rPr>
+        <w:t>/</w:t>
+      </w:r>
+      <w:proofErr w:type="spellStart"/>
+      <w:r>
+        <w:rPr>
+          <w:rFonts w:ascii="Courier New" w:hAnsi="Courier New" w:cs="Courier New"/>
+        </w:rPr>
+        <w:t>retoken-</w:t>
+      </w:r>
+      <w:r>
+        <w:rPr>
+          <w:rFonts w:ascii="Courier New" w:hAnsi="Courier New" w:cs="Courier New"/>
+        </w:rPr>
+        <w:t>app</w:t>
+      </w:r>
+      <w:r>
+        <w:rPr>
+          <w:rFonts w:ascii="Courier New" w:hAnsi="Courier New" w:cs="Courier New"/>
+        </w:rPr>
+        <w:t>:latest</w:t>
+      </w:r>
+      <w:proofErr w:type="spellEnd"/>
+    </w:p>
+    <w:p>
+      <w:pPr>
+        <w:rPr>
+          <w:rFonts w:ascii="Courier New" w:hAnsi="Courier New" w:cs="Courier New"/>
+        </w:rPr>
+      </w:pPr>
+      <w:r>
+        <w:rPr>
+          <w:rFonts w:ascii="Courier New" w:hAnsi="Courier New" w:cs="Courier New"/>
+        </w:rPr>
+        <w:t xml:space="preserve">docker push </w:t>
+      </w:r>
+      <w:proofErr w:type="spellStart"/>
+      <w:r>
+        <w:rPr>
+          <w:rFonts w:ascii="Courier New" w:hAnsi="Courier New" w:cs="Courier New"/>
+        </w:rPr>
+        <w:t>shpang</w:t>
+      </w:r>
+      <w:proofErr w:type="spellEnd"/>
+      <w:r>
+        <w:rPr>
+          <w:rFonts w:ascii="Courier New" w:hAnsi="Courier New" w:cs="Courier New"/>
+        </w:rPr>
+        <w:t>/</w:t>
+      </w:r>
+      <w:proofErr w:type="spellStart"/>
+      <w:r>
+        <w:rPr>
+          <w:rFonts w:ascii="Courier New" w:hAnsi="Courier New" w:cs="Courier New"/>
+        </w:rPr>
+        <w:t>retoken-</w:t>
+      </w:r>
+      <w:proofErr w:type="gramStart"/>
+      <w:r>
+        <w:rPr>
+          <w:rFonts w:ascii="Courier New" w:hAnsi="Courier New" w:cs="Courier New"/>
+        </w:rPr>
+        <w:t>app</w:t>
+      </w:r>
+      <w:r>
+        <w:rPr>
+          <w:rFonts w:ascii="Courier New" w:hAnsi="Courier New" w:cs="Courier New"/>
+        </w:rPr>
+        <w:t>:latest</w:t>
+      </w:r>
+      <w:proofErr w:type="spellEnd"/>
+      <w:proofErr w:type="gramEnd"/>
+    </w:p>
+    <w:p>
+      <w:pPr>
+        <w:pStyle w:val="q-text"/>
+        <w:shd w:val="clear" w:color="auto" w:fill="FFFFFF"/>
+        <w:spacing w:before="0" w:beforeAutospacing="0" w:after="0" w:afterAutospacing="0"/>
+        <w:rPr>
+          <w:rFonts w:ascii="Courier New" w:hAnsi="Courier New" w:cs="Courier New"/>
+          <w:color w:val="282829"/>
+          <w:sz w:val="22"/>
+          <w:szCs w:val="22"/>
+        </w:rPr>
+      </w:pPr>
+    </w:p>
+    <w:p>
+      <w:pPr>
+        <w:pStyle w:val="q-text"/>
+        <w:shd w:val="clear" w:color="auto" w:fill="FFFFFF"/>
+        <w:spacing w:before="0" w:beforeAutospacing="0" w:after="0" w:afterAutospacing="0"/>
+        <w:rPr>
+          <w:rFonts w:ascii="Courier New" w:hAnsi="Courier New" w:cs="Courier New"/>
+          <w:color w:val="282829"/>
+          <w:sz w:val="22"/>
+          <w:szCs w:val="22"/>
+        </w:rPr>
+      </w:pPr>
+      <w:r>
+        <w:rPr>
+          <w:rFonts w:ascii="Courier New" w:hAnsi="Courier New" w:cs="Courier New"/>
+          <w:color w:val="282829"/>
+          <w:sz w:val="22"/>
+          <w:szCs w:val="22"/>
+        </w:rPr>
+        <w:t xml:space="preserve">docker tag </w:t>
+      </w:r>
+      <w:proofErr w:type="spellStart"/>
+      <w:r>
+        <w:rPr>
+          <w:rFonts w:ascii="Courier New" w:hAnsi="Courier New" w:cs="Courier New"/>
+          <w:color w:val="282829"/>
+          <w:sz w:val="22"/>
+          <w:szCs w:val="22"/>
+        </w:rPr>
+        <w:t>retoken</w:t>
+      </w:r>
+      <w:proofErr w:type="spellEnd"/>
+      <w:r>
+        <w:rPr>
+          <w:rFonts w:ascii="Courier New" w:hAnsi="Courier New" w:cs="Courier New"/>
+          <w:color w:val="282829"/>
+          <w:sz w:val="22"/>
+          <w:szCs w:val="22"/>
+        </w:rPr>
+        <w:t>-app</w:t>
+      </w:r>
+      <w:r>
+        <w:rPr>
+          <w:rFonts w:ascii="Courier New" w:hAnsi="Courier New" w:cs="Courier New"/>
+          <w:color w:val="282829"/>
+          <w:sz w:val="22"/>
+          <w:szCs w:val="22"/>
+        </w:rPr>
+        <w:t xml:space="preserve"> registry.heroku.com/</w:t>
+      </w:r>
+      <w:proofErr w:type="spellStart"/>
+      <w:r>
+        <w:rPr>
+          <w:rFonts w:ascii="Courier New" w:hAnsi="Courier New" w:cs="Courier New"/>
+          <w:color w:val="282829"/>
+          <w:sz w:val="22"/>
+          <w:szCs w:val="22"/>
+        </w:rPr>
+        <w:t>retoken</w:t>
+      </w:r>
+      <w:proofErr w:type="spellEnd"/>
+      <w:r>
+        <w:rPr>
+          <w:rFonts w:ascii="Courier New" w:hAnsi="Courier New" w:cs="Courier New"/>
+          <w:color w:val="282829"/>
+          <w:sz w:val="22"/>
+          <w:szCs w:val="22"/>
+        </w:rPr>
+        <w:t>-app</w:t>
+      </w:r>
+      <w:r>
+        <w:rPr>
+          <w:rFonts w:ascii="Courier New" w:hAnsi="Courier New" w:cs="Courier New"/>
+          <w:color w:val="282829"/>
+          <w:sz w:val="22"/>
+          <w:szCs w:val="22"/>
+        </w:rPr>
+        <w:t>/</w:t>
+      </w:r>
+      <w:proofErr w:type="spellStart"/>
+      <w:proofErr w:type="gramStart"/>
+      <w:r>
+        <w:rPr>
+          <w:rFonts w:ascii="Courier New" w:hAnsi="Courier New" w:cs="Courier New"/>
+          <w:color w:val="282829"/>
+          <w:sz w:val="22"/>
+          <w:szCs w:val="22"/>
+        </w:rPr>
+        <w:t>web</w:t>
+      </w:r>
+      <w:r>
+        <w:rPr>
+          <w:rFonts w:ascii="Courier New" w:hAnsi="Courier New" w:cs="Courier New"/>
+          <w:color w:val="282829"/>
+          <w:sz w:val="22"/>
+          <w:szCs w:val="22"/>
+        </w:rPr>
+        <w:t>:</w:t>
+      </w:r>
+      <w:r>
+        <w:rPr>
+          <w:rFonts w:ascii="Courier New" w:hAnsi="Courier New" w:cs="Courier New"/>
+          <w:color w:val="282829"/>
+          <w:sz w:val="22"/>
+          <w:szCs w:val="22"/>
+        </w:rPr>
+        <w:t>latest</w:t>
+      </w:r>
+      <w:proofErr w:type="spellEnd"/>
+      <w:proofErr w:type="gramEnd"/>
+    </w:p>
+    <w:p>
+      <w:pPr>
+        <w:pStyle w:val="q-text"/>
+        <w:shd w:val="clear" w:color="auto" w:fill="FFFFFF"/>
+        <w:spacing w:before="0" w:beforeAutospacing="0" w:after="0" w:afterAutospacing="0"/>
+        <w:rPr>
+          <w:rFonts w:ascii="Courier New" w:hAnsi="Courier New" w:cs="Courier New"/>
+          <w:color w:val="282829"/>
+          <w:sz w:val="22"/>
+          <w:szCs w:val="22"/>
+        </w:rPr>
+      </w:pPr>
+      <w:r>
+        <w:rPr>
+          <w:rFonts w:ascii="Courier New" w:hAnsi="Courier New" w:cs="Courier New"/>
+          <w:color w:val="282829"/>
+          <w:sz w:val="22"/>
+          <w:szCs w:val="22"/>
+        </w:rPr>
+        <w:t>docker push registry.heroku.com/</w:t>
+      </w:r>
+      <w:proofErr w:type="spellStart"/>
+      <w:r>
+        <w:rPr>
+          <w:rFonts w:ascii="Courier New" w:hAnsi="Courier New" w:cs="Courier New"/>
+          <w:color w:val="282829"/>
+          <w:sz w:val="22"/>
+          <w:szCs w:val="22"/>
+        </w:rPr>
+        <w:t>retoken</w:t>
+      </w:r>
+      <w:proofErr w:type="spellEnd"/>
+      <w:r>
+        <w:rPr>
+          <w:rFonts w:ascii="Courier New" w:hAnsi="Courier New" w:cs="Courier New"/>
+          <w:color w:val="282829"/>
+          <w:sz w:val="22"/>
+          <w:szCs w:val="22"/>
+        </w:rPr>
+        <w:t>-app/</w:t>
+      </w:r>
+      <w:proofErr w:type="spellStart"/>
+      <w:proofErr w:type="gramStart"/>
+      <w:r>
+        <w:rPr>
+          <w:rFonts w:ascii="Courier New" w:hAnsi="Courier New" w:cs="Courier New"/>
+          <w:color w:val="282829"/>
+          <w:sz w:val="22"/>
+          <w:szCs w:val="22"/>
+        </w:rPr>
+        <w:t>web</w:t>
+      </w:r>
+      <w:r>
+        <w:rPr>
+          <w:rFonts w:ascii="Courier New" w:hAnsi="Courier New" w:cs="Courier New"/>
+          <w:color w:val="282829"/>
+          <w:sz w:val="22"/>
+          <w:szCs w:val="22"/>
+        </w:rPr>
+        <w:t>:latest</w:t>
+      </w:r>
+      <w:proofErr w:type="spellEnd"/>
+      <w:proofErr w:type="gramEnd"/>
+    </w:p>
+    <w:p>
+      <w:pPr>
+        <w:pStyle w:val="q-text"/>
+        <w:shd w:val="clear" w:color="auto" w:fill="FFFFFF"/>
+        <w:spacing w:before="0" w:beforeAutospacing="0" w:after="0" w:afterAutospacing="0"/>
+        <w:rPr>
+          <w:rFonts w:ascii="Courier New" w:hAnsi="Courier New" w:cs="Courier New"/>
+          <w:color w:val="282829"/>
+          <w:sz w:val="22"/>
+          <w:szCs w:val="22"/>
+        </w:rPr>
+      </w:pPr>
+      <w:proofErr w:type="spellStart"/>
+      <w:r>
+        <w:rPr>
+          <w:rFonts w:ascii="Courier New" w:hAnsi="Courier New" w:cs="Courier New"/>
+          <w:color w:val="282829"/>
+          <w:sz w:val="22"/>
+          <w:szCs w:val="22"/>
+        </w:rPr>
+        <w:t>heroku</w:t>
+      </w:r>
+      <w:proofErr w:type="spellEnd"/>
+      <w:r>
+        <w:rPr>
+          <w:rFonts w:ascii="Courier New" w:hAnsi="Courier New" w:cs="Courier New"/>
+          <w:color w:val="282829"/>
+          <w:sz w:val="22"/>
+          <w:szCs w:val="22"/>
+        </w:rPr>
+        <w:t xml:space="preserve"> </w:t>
+      </w:r>
+      <w:proofErr w:type="spellStart"/>
+      <w:proofErr w:type="gramStart"/>
+      <w:r>
+        <w:rPr>
+          <w:rFonts w:ascii="Courier New" w:hAnsi="Courier New" w:cs="Courier New"/>
+          <w:color w:val="282829"/>
+          <w:sz w:val="22"/>
+          <w:szCs w:val="22"/>
+        </w:rPr>
+        <w:t>container:release</w:t>
+      </w:r>
+      <w:proofErr w:type="spellEnd"/>
+      <w:proofErr w:type="gramEnd"/>
+      <w:r>
+        <w:rPr>
+          <w:rFonts w:ascii="Courier New" w:hAnsi="Courier New" w:cs="Courier New"/>
+          <w:color w:val="282829"/>
+          <w:sz w:val="22"/>
+          <w:szCs w:val="22"/>
+        </w:rPr>
+        <w:t xml:space="preserve"> web --remote </w:t>
+      </w:r>
+      <w:proofErr w:type="spellStart"/>
+      <w:r>
+        <w:rPr>
+          <w:rFonts w:ascii="Courier New" w:hAnsi="Courier New" w:cs="Courier New"/>
+          <w:color w:val="282829"/>
+          <w:sz w:val="22"/>
+          <w:szCs w:val="22"/>
+        </w:rPr>
+        <w:t>heroku</w:t>
+      </w:r>
+      <w:proofErr w:type="spellEnd"/>
+      <w:r>
+        <w:rPr>
+          <w:rFonts w:ascii="Courier New" w:hAnsi="Courier New" w:cs="Courier New"/>
+          <w:color w:val="282829"/>
+          <w:sz w:val="22"/>
+          <w:szCs w:val="22"/>
+        </w:rPr>
+        <w:t xml:space="preserve"> </w:t>
+      </w:r>
+    </w:p>
+    <w:p>
+      <w:pPr>
+        <w:pStyle w:val="q-text"/>
+        <w:shd w:val="clear" w:color="auto" w:fill="FFFFFF"/>
+        <w:spacing w:before="0" w:beforeAutospacing="0" w:after="0" w:afterAutospacing="0"/>
+        <w:rPr>
+          <w:rFonts w:ascii="Courier New" w:hAnsi="Courier New" w:cs="Courier New"/>
+          <w:color w:val="282829"/>
+          <w:sz w:val="22"/>
+          <w:szCs w:val="22"/>
+        </w:rPr>
+      </w:pPr>
+      <w:proofErr w:type="spellStart"/>
+      <w:r>
+        <w:rPr>
+          <w:rFonts w:ascii="Courier New" w:hAnsi="Courier New" w:cs="Courier New"/>
+          <w:color w:val="282829"/>
+          <w:sz w:val="22"/>
+          <w:szCs w:val="22"/>
+        </w:rPr>
+        <w:t>heroku</w:t>
+      </w:r>
+      <w:proofErr w:type="spellEnd"/>
+      <w:r>
+        <w:rPr>
+          <w:rFonts w:ascii="Courier New" w:hAnsi="Courier New" w:cs="Courier New"/>
+          <w:color w:val="282829"/>
+          <w:sz w:val="22"/>
+          <w:szCs w:val="22"/>
+        </w:rPr>
+        <w:t xml:space="preserve"> </w:t>
+      </w:r>
+      <w:proofErr w:type="spellStart"/>
+      <w:proofErr w:type="gramStart"/>
+      <w:r>
+        <w:rPr>
+          <w:rFonts w:ascii="Courier New" w:hAnsi="Courier New" w:cs="Courier New"/>
+          <w:color w:val="282829"/>
+          <w:sz w:val="22"/>
+          <w:szCs w:val="22"/>
+        </w:rPr>
+        <w:t>container:release</w:t>
+      </w:r>
+      <w:proofErr w:type="spellEnd"/>
+      <w:proofErr w:type="gramEnd"/>
+      <w:r>
+        <w:rPr>
+          <w:rFonts w:ascii="Courier New" w:hAnsi="Courier New" w:cs="Courier New"/>
+          <w:color w:val="282829"/>
+          <w:sz w:val="22"/>
+          <w:szCs w:val="22"/>
+        </w:rPr>
+        <w:t xml:space="preserve"> web</w:t>
+      </w:r>
+    </w:p>
+    <w:p>
+      <w:pPr>
+        <w:pStyle w:val="q-text"/>
+        <w:shd w:val="clear" w:color="auto" w:fill="FFFFFF"/>
+        <w:spacing w:before="0" w:beforeAutospacing="0" w:after="0" w:afterAutospacing="0"/>
+        <w:ind w:left="720"/>
+        <w:rPr>
+          <w:rFonts w:ascii="Courier New" w:hAnsi="Courier New" w:cs="Courier New"/>
+          <w:color w:val="282829"/>
+          <w:sz w:val="22"/>
+          <w:szCs w:val="22"/>
+        </w:rPr>
+      </w:pPr>
     </w:p>
     <w:sectPr>
       <w:pgSz w:w="11906" w:h="16838"/>
@@ -8707,6 +9502,92 @@
     </w:lvl>
   </w:abstractNum>
   <w:abstractNum w:abstractNumId="19" w15:restartNumberingAfterBreak="0">
+    <w:nsid w:val="54FC08C1"/>
+    <w:multiLevelType w:val="hybridMultilevel"/>
+    <w:tmpl w:val="14240F84"/>
+    <w:lvl w:ilvl="0" w:tplc="48090019">
+      <w:start w:val="1"/>
+      <w:numFmt w:val="lowerLetter"/>
+      <w:lvlText w:val="%1."/>
+      <w:lvlJc w:val="left"/>
+      <w:pPr>
+        <w:ind w:left="1440" w:hanging="360"/>
+      </w:pPr>
+    </w:lvl>
+    <w:lvl w:ilvl="1" w:tplc="48090019" w:tentative="1">
+      <w:start w:val="1"/>
+      <w:numFmt w:val="lowerLetter"/>
+      <w:lvlText w:val="%2."/>
+      <w:lvlJc w:val="left"/>
+      <w:pPr>
+        <w:ind w:left="2160" w:hanging="360"/>
+      </w:pPr>
+    </w:lvl>
+    <w:lvl w:ilvl="2" w:tplc="4809001B" w:tentative="1">
+      <w:start w:val="1"/>
+      <w:numFmt w:val="lowerRoman"/>
+      <w:lvlText w:val="%3."/>
+      <w:lvlJc w:val="right"/>
+      <w:pPr>
+        <w:ind w:left="2880" w:hanging="180"/>
+      </w:pPr>
+    </w:lvl>
+    <w:lvl w:ilvl="3" w:tplc="4809000F" w:tentative="1">
+      <w:start w:val="1"/>
+      <w:numFmt w:val="decimal"/>
+      <w:lvlText w:val="%4."/>
+      <w:lvlJc w:val="left"/>
+      <w:pPr>
+        <w:ind w:left="3600" w:hanging="360"/>
+      </w:pPr>
+    </w:lvl>
+    <w:lvl w:ilvl="4" w:tplc="48090019" w:tentative="1">
+      <w:start w:val="1"/>
+      <w:numFmt w:val="lowerLetter"/>
+      <w:lvlText w:val="%5."/>
+      <w:lvlJc w:val="left"/>
+      <w:pPr>
+        <w:ind w:left="4320" w:hanging="360"/>
+      </w:pPr>
+    </w:lvl>
+    <w:lvl w:ilvl="5" w:tplc="4809001B" w:tentative="1">
+      <w:start w:val="1"/>
+      <w:numFmt w:val="lowerRoman"/>
+      <w:lvlText w:val="%6."/>
+      <w:lvlJc w:val="right"/>
+      <w:pPr>
+        <w:ind w:left="5040" w:hanging="180"/>
+      </w:pPr>
+    </w:lvl>
+    <w:lvl w:ilvl="6" w:tplc="4809000F" w:tentative="1">
+      <w:start w:val="1"/>
+      <w:numFmt w:val="decimal"/>
+      <w:lvlText w:val="%7."/>
+      <w:lvlJc w:val="left"/>
+      <w:pPr>
+        <w:ind w:left="5760" w:hanging="360"/>
+      </w:pPr>
+    </w:lvl>
+    <w:lvl w:ilvl="7" w:tplc="48090019" w:tentative="1">
+      <w:start w:val="1"/>
+      <w:numFmt w:val="lowerLetter"/>
+      <w:lvlText w:val="%8."/>
+      <w:lvlJc w:val="left"/>
+      <w:pPr>
+        <w:ind w:left="6480" w:hanging="360"/>
+      </w:pPr>
+    </w:lvl>
+    <w:lvl w:ilvl="8" w:tplc="4809001B" w:tentative="1">
+      <w:start w:val="1"/>
+      <w:numFmt w:val="lowerRoman"/>
+      <w:lvlText w:val="%9."/>
+      <w:lvlJc w:val="right"/>
+      <w:pPr>
+        <w:ind w:left="7200" w:hanging="180"/>
+      </w:pPr>
+    </w:lvl>
+  </w:abstractNum>
+  <w:abstractNum w:abstractNumId="20" w15:restartNumberingAfterBreak="0">
     <w:nsid w:val="57331130"/>
     <w:multiLevelType w:val="multilevel"/>
     <w:tmpl w:val="3B52410A"/>
@@ -8855,7 +9736,7 @@
       </w:rPr>
     </w:lvl>
   </w:abstractNum>
-  <w:abstractNum w:abstractNumId="20" w15:restartNumberingAfterBreak="0">
+  <w:abstractNum w:abstractNumId="21" w15:restartNumberingAfterBreak="0">
     <w:nsid w:val="57C85A53"/>
     <w:multiLevelType w:val="multilevel"/>
     <w:tmpl w:val="E83CFCA8"/>
@@ -8968,7 +9849,7 @@
       </w:pPr>
     </w:lvl>
   </w:abstractNum>
-  <w:abstractNum w:abstractNumId="21" w15:restartNumberingAfterBreak="0">
+  <w:abstractNum w:abstractNumId="22" w15:restartNumberingAfterBreak="0">
     <w:nsid w:val="5D205F01"/>
     <w:multiLevelType w:val="hybridMultilevel"/>
     <w:tmpl w:val="AB929DAE"/>
@@ -9057,7 +9938,7 @@
       </w:pPr>
     </w:lvl>
   </w:abstractNum>
-  <w:abstractNum w:abstractNumId="22" w15:restartNumberingAfterBreak="0">
+  <w:abstractNum w:abstractNumId="23" w15:restartNumberingAfterBreak="0">
     <w:nsid w:val="5E064909"/>
     <w:multiLevelType w:val="multilevel"/>
     <w:tmpl w:val="26FE218C"/>
@@ -9170,7 +10051,7 @@
       </w:pPr>
     </w:lvl>
   </w:abstractNum>
-  <w:abstractNum w:abstractNumId="23" w15:restartNumberingAfterBreak="0">
+  <w:abstractNum w:abstractNumId="24" w15:restartNumberingAfterBreak="0">
     <w:nsid w:val="5F2277A7"/>
     <w:multiLevelType w:val="multilevel"/>
     <w:tmpl w:val="44AC0D06"/>
@@ -9283,7 +10164,7 @@
       </w:pPr>
     </w:lvl>
   </w:abstractNum>
-  <w:abstractNum w:abstractNumId="24" w15:restartNumberingAfterBreak="0">
+  <w:abstractNum w:abstractNumId="25" w15:restartNumberingAfterBreak="0">
     <w:nsid w:val="5FEF1F78"/>
     <w:multiLevelType w:val="multilevel"/>
     <w:tmpl w:val="052CBCEE"/>
@@ -9432,7 +10313,7 @@
       </w:rPr>
     </w:lvl>
   </w:abstractNum>
-  <w:abstractNum w:abstractNumId="25" w15:restartNumberingAfterBreak="0">
+  <w:abstractNum w:abstractNumId="26" w15:restartNumberingAfterBreak="0">
     <w:nsid w:val="6B073B33"/>
     <w:multiLevelType w:val="hybridMultilevel"/>
     <w:tmpl w:val="A2480C42"/>
@@ -9522,7 +10403,7 @@
       </w:pPr>
     </w:lvl>
   </w:abstractNum>
-  <w:abstractNum w:abstractNumId="26" w15:restartNumberingAfterBreak="0">
+  <w:abstractNum w:abstractNumId="27" w15:restartNumberingAfterBreak="0">
     <w:nsid w:val="6EFA3017"/>
     <w:multiLevelType w:val="multilevel"/>
     <w:tmpl w:val="5F6C3ED2"/>
@@ -9635,7 +10516,7 @@
       </w:pPr>
     </w:lvl>
   </w:abstractNum>
-  <w:abstractNum w:abstractNumId="27" w15:restartNumberingAfterBreak="0">
+  <w:abstractNum w:abstractNumId="28" w15:restartNumberingAfterBreak="0">
     <w:nsid w:val="6F461C34"/>
     <w:multiLevelType w:val="hybridMultilevel"/>
     <w:tmpl w:val="FF920F00"/>
@@ -9724,7 +10605,7 @@
       </w:pPr>
     </w:lvl>
   </w:abstractNum>
-  <w:abstractNum w:abstractNumId="28" w15:restartNumberingAfterBreak="0">
+  <w:abstractNum w:abstractNumId="29" w15:restartNumberingAfterBreak="0">
     <w:nsid w:val="6F475243"/>
     <w:multiLevelType w:val="multilevel"/>
     <w:tmpl w:val="4176A8AC"/>
@@ -9873,7 +10754,7 @@
       </w:rPr>
     </w:lvl>
   </w:abstractNum>
-  <w:abstractNum w:abstractNumId="29" w15:restartNumberingAfterBreak="0">
+  <w:abstractNum w:abstractNumId="30" w15:restartNumberingAfterBreak="0">
     <w:nsid w:val="70194CC6"/>
     <w:multiLevelType w:val="hybridMultilevel"/>
     <w:tmpl w:val="A98E42C8"/>
@@ -9962,7 +10843,7 @@
       </w:pPr>
     </w:lvl>
   </w:abstractNum>
-  <w:abstractNum w:abstractNumId="30" w15:restartNumberingAfterBreak="0">
+  <w:abstractNum w:abstractNumId="31" w15:restartNumberingAfterBreak="0">
     <w:nsid w:val="789821C4"/>
     <w:multiLevelType w:val="hybridMultilevel"/>
     <w:tmpl w:val="AB929DAE"/>
@@ -10051,7 +10932,93 @@
       </w:pPr>
     </w:lvl>
   </w:abstractNum>
-  <w:abstractNum w:abstractNumId="31" w15:restartNumberingAfterBreak="0">
+  <w:abstractNum w:abstractNumId="32" w15:restartNumberingAfterBreak="0">
+    <w:nsid w:val="796C6438"/>
+    <w:multiLevelType w:val="hybridMultilevel"/>
+    <w:tmpl w:val="EF30A9AC"/>
+    <w:lvl w:ilvl="0" w:tplc="48090019">
+      <w:start w:val="1"/>
+      <w:numFmt w:val="lowerLetter"/>
+      <w:lvlText w:val="%1."/>
+      <w:lvlJc w:val="left"/>
+      <w:pPr>
+        <w:ind w:left="1440" w:hanging="360"/>
+      </w:pPr>
+    </w:lvl>
+    <w:lvl w:ilvl="1" w:tplc="48090019" w:tentative="1">
+      <w:start w:val="1"/>
+      <w:numFmt w:val="lowerLetter"/>
+      <w:lvlText w:val="%2."/>
+      <w:lvlJc w:val="left"/>
+      <w:pPr>
+        <w:ind w:left="2160" w:hanging="360"/>
+      </w:pPr>
+    </w:lvl>
+    <w:lvl w:ilvl="2" w:tplc="4809001B" w:tentative="1">
+      <w:start w:val="1"/>
+      <w:numFmt w:val="lowerRoman"/>
+      <w:lvlText w:val="%3."/>
+      <w:lvlJc w:val="right"/>
+      <w:pPr>
+        <w:ind w:left="2880" w:hanging="180"/>
+      </w:pPr>
+    </w:lvl>
+    <w:lvl w:ilvl="3" w:tplc="4809000F" w:tentative="1">
+      <w:start w:val="1"/>
+      <w:numFmt w:val="decimal"/>
+      <w:lvlText w:val="%4."/>
+      <w:lvlJc w:val="left"/>
+      <w:pPr>
+        <w:ind w:left="3600" w:hanging="360"/>
+      </w:pPr>
+    </w:lvl>
+    <w:lvl w:ilvl="4" w:tplc="48090019" w:tentative="1">
+      <w:start w:val="1"/>
+      <w:numFmt w:val="lowerLetter"/>
+      <w:lvlText w:val="%5."/>
+      <w:lvlJc w:val="left"/>
+      <w:pPr>
+        <w:ind w:left="4320" w:hanging="360"/>
+      </w:pPr>
+    </w:lvl>
+    <w:lvl w:ilvl="5" w:tplc="4809001B" w:tentative="1">
+      <w:start w:val="1"/>
+      <w:numFmt w:val="lowerRoman"/>
+      <w:lvlText w:val="%6."/>
+      <w:lvlJc w:val="right"/>
+      <w:pPr>
+        <w:ind w:left="5040" w:hanging="180"/>
+      </w:pPr>
+    </w:lvl>
+    <w:lvl w:ilvl="6" w:tplc="4809000F" w:tentative="1">
+      <w:start w:val="1"/>
+      <w:numFmt w:val="decimal"/>
+      <w:lvlText w:val="%7."/>
+      <w:lvlJc w:val="left"/>
+      <w:pPr>
+        <w:ind w:left="5760" w:hanging="360"/>
+      </w:pPr>
+    </w:lvl>
+    <w:lvl w:ilvl="7" w:tplc="48090019" w:tentative="1">
+      <w:start w:val="1"/>
+      <w:numFmt w:val="lowerLetter"/>
+      <w:lvlText w:val="%8."/>
+      <w:lvlJc w:val="left"/>
+      <w:pPr>
+        <w:ind w:left="6480" w:hanging="360"/>
+      </w:pPr>
+    </w:lvl>
+    <w:lvl w:ilvl="8" w:tplc="4809001B" w:tentative="1">
+      <w:start w:val="1"/>
+      <w:numFmt w:val="lowerRoman"/>
+      <w:lvlText w:val="%9."/>
+      <w:lvlJc w:val="right"/>
+      <w:pPr>
+        <w:ind w:left="7200" w:hanging="180"/>
+      </w:pPr>
+    </w:lvl>
+  </w:abstractNum>
+  <w:abstractNum w:abstractNumId="33" w15:restartNumberingAfterBreak="0">
     <w:nsid w:val="79A45240"/>
     <w:multiLevelType w:val="multilevel"/>
     <w:tmpl w:val="47FE5084"/>
@@ -10200,7 +11167,7 @@
       </w:rPr>
     </w:lvl>
   </w:abstractNum>
-  <w:abstractNum w:abstractNumId="32" w15:restartNumberingAfterBreak="0">
+  <w:abstractNum w:abstractNumId="34" w15:restartNumberingAfterBreak="0">
     <w:nsid w:val="79E51149"/>
     <w:multiLevelType w:val="multilevel"/>
     <w:tmpl w:val="BFD26D90"/>
@@ -10313,7 +11280,7 @@
       </w:pPr>
     </w:lvl>
   </w:abstractNum>
-  <w:abstractNum w:abstractNumId="33" w15:restartNumberingAfterBreak="0">
+  <w:abstractNum w:abstractNumId="35" w15:restartNumberingAfterBreak="0">
     <w:nsid w:val="7DE4604E"/>
     <w:multiLevelType w:val="multilevel"/>
     <w:tmpl w:val="DAB6FB02"/>
@@ -10466,7 +11433,7 @@
     <w:abstractNumId w:val="12"/>
   </w:num>
   <w:num w:numId="2">
-    <w:abstractNumId w:val="19"/>
+    <w:abstractNumId w:val="20"/>
   </w:num>
   <w:num w:numId="3">
     <w:abstractNumId w:val="16"/>
@@ -10478,16 +11445,16 @@
     <w:abstractNumId w:val="1"/>
   </w:num>
   <w:num w:numId="6">
-    <w:abstractNumId w:val="28"/>
+    <w:abstractNumId w:val="29"/>
   </w:num>
   <w:num w:numId="7">
-    <w:abstractNumId w:val="22"/>
+    <w:abstractNumId w:val="23"/>
   </w:num>
   <w:num w:numId="8">
     <w:abstractNumId w:val="13"/>
   </w:num>
   <w:num w:numId="9">
-    <w:abstractNumId w:val="31"/>
+    <w:abstractNumId w:val="33"/>
   </w:num>
   <w:num w:numId="10">
     <w:abstractNumId w:val="14"/>
@@ -10508,25 +11475,25 @@
     <w:abstractNumId w:val="4"/>
   </w:num>
   <w:num w:numId="16">
-    <w:abstractNumId w:val="20"/>
+    <w:abstractNumId w:val="21"/>
   </w:num>
   <w:num w:numId="17">
-    <w:abstractNumId w:val="23"/>
+    <w:abstractNumId w:val="24"/>
   </w:num>
   <w:num w:numId="18">
-    <w:abstractNumId w:val="32"/>
+    <w:abstractNumId w:val="34"/>
   </w:num>
   <w:num w:numId="19">
-    <w:abstractNumId w:val="26"/>
+    <w:abstractNumId w:val="27"/>
   </w:num>
   <w:num w:numId="20">
     <w:abstractNumId w:val="17"/>
   </w:num>
   <w:num w:numId="21">
-    <w:abstractNumId w:val="33"/>
+    <w:abstractNumId w:val="35"/>
   </w:num>
   <w:num w:numId="22">
-    <w:abstractNumId w:val="24"/>
+    <w:abstractNumId w:val="25"/>
   </w:num>
   <w:num w:numId="23">
     <w:abstractNumId w:val="8"/>
@@ -10535,7 +11502,7 @@
     <w:abstractNumId w:val="15"/>
   </w:num>
   <w:num w:numId="25">
-    <w:abstractNumId w:val="27"/>
+    <w:abstractNumId w:val="28"/>
   </w:num>
   <w:num w:numId="26">
     <w:abstractNumId w:val="7"/>
@@ -10544,10 +11511,10 @@
     <w:abstractNumId w:val="3"/>
   </w:num>
   <w:num w:numId="28">
-    <w:abstractNumId w:val="25"/>
+    <w:abstractNumId w:val="26"/>
   </w:num>
   <w:num w:numId="29">
-    <w:abstractNumId w:val="30"/>
+    <w:abstractNumId w:val="31"/>
   </w:num>
   <w:num w:numId="30">
     <w:abstractNumId w:val="18"/>
@@ -10556,13 +11523,19 @@
     <w:abstractNumId w:val="6"/>
   </w:num>
   <w:num w:numId="32">
-    <w:abstractNumId w:val="21"/>
+    <w:abstractNumId w:val="22"/>
   </w:num>
   <w:num w:numId="33">
-    <w:abstractNumId w:val="29"/>
+    <w:abstractNumId w:val="30"/>
   </w:num>
   <w:num w:numId="34">
     <w:abstractNumId w:val="5"/>
+  </w:num>
+  <w:num w:numId="35">
+    <w:abstractNumId w:val="32"/>
+  </w:num>
+  <w:num w:numId="36">
+    <w:abstractNumId w:val="19"/>
   </w:num>
 </w:numbering>
 </file>

</xml_diff>